<commit_message>
first step already. folder and pic
</commit_message>
<xml_diff>
--- a/NOTE.docx
+++ b/NOTE.docx
@@ -1547,11 +1547,327 @@
     <w:p/>
     <w:p>
       <w:pPr>
-        <w:rPr>
-          <w:rFonts w:hint="eastAsia"/>
-        </w:rPr>
-      </w:pPr>
-    </w:p>
+        <w:widowControl/>
+        <w:shd w:val="clear" w:color="auto" w:fill="FFFFFF"/>
+        <w:spacing w:before="150" w:after="150"/>
+        <w:jc w:val="left"/>
+        <w:rPr>
+          <w:rFonts w:ascii="微软雅黑" w:eastAsia="微软雅黑" w:hAnsi="微软雅黑" w:cs="宋体"/>
+          <w:color w:val="333333"/>
+          <w:kern w:val="0"/>
+          <w:szCs w:val="21"/>
+        </w:rPr>
+      </w:pPr>
+      <w:r>
+        <w:rPr>
+          <w:rFonts w:ascii="微软雅黑" w:eastAsia="微软雅黑" w:hAnsi="微软雅黑" w:cs="宋体" w:hint="eastAsia"/>
+          <w:color w:val="333333"/>
+          <w:kern w:val="0"/>
+          <w:szCs w:val="21"/>
+        </w:rPr>
+        <w:t>在settings配置文件中有一个ITEM_PIPELINES的配置参数 :</w:t>
+      </w:r>
+    </w:p>
+    <w:p>
+      <w:pPr>
+        <w:widowControl/>
+        <w:shd w:val="clear" w:color="auto" w:fill="F5F5F5"/>
+        <w:tabs>
+          <w:tab w:val="left" w:pos="916"/>
+          <w:tab w:val="left" w:pos="1832"/>
+          <w:tab w:val="left" w:pos="2748"/>
+          <w:tab w:val="left" w:pos="3664"/>
+          <w:tab w:val="left" w:pos="4580"/>
+          <w:tab w:val="left" w:pos="5496"/>
+          <w:tab w:val="left" w:pos="6412"/>
+          <w:tab w:val="left" w:pos="7328"/>
+          <w:tab w:val="left" w:pos="8244"/>
+          <w:tab w:val="left" w:pos="9160"/>
+          <w:tab w:val="left" w:pos="10076"/>
+          <w:tab w:val="left" w:pos="10992"/>
+          <w:tab w:val="left" w:pos="11908"/>
+          <w:tab w:val="left" w:pos="12824"/>
+          <w:tab w:val="left" w:pos="13740"/>
+          <w:tab w:val="left" w:pos="14656"/>
+        </w:tabs>
+        <w:jc w:val="left"/>
+        <w:rPr>
+          <w:rFonts w:ascii="宋体" w:eastAsia="宋体" w:hAnsi="宋体" w:cs="宋体"/>
+          <w:color w:val="000000"/>
+          <w:kern w:val="0"/>
+          <w:sz w:val="24"/>
+          <w:szCs w:val="24"/>
+        </w:rPr>
+      </w:pPr>
+      <w:r>
+        <w:rPr>
+          <w:rFonts w:ascii="宋体" w:eastAsia="宋体" w:hAnsi="宋体" w:cs="宋体"/>
+          <w:color w:val="000000"/>
+          <w:kern w:val="0"/>
+          <w:sz w:val="24"/>
+          <w:szCs w:val="24"/>
+        </w:rPr>
+        <w:t>ITEM_PIPELINES = {</w:t>
+      </w:r>
+    </w:p>
+    <w:p>
+      <w:pPr>
+        <w:widowControl/>
+        <w:shd w:val="clear" w:color="auto" w:fill="F5F5F5"/>
+        <w:tabs>
+          <w:tab w:val="left" w:pos="916"/>
+          <w:tab w:val="left" w:pos="1832"/>
+          <w:tab w:val="left" w:pos="2748"/>
+          <w:tab w:val="left" w:pos="3664"/>
+          <w:tab w:val="left" w:pos="4580"/>
+          <w:tab w:val="left" w:pos="5496"/>
+          <w:tab w:val="left" w:pos="6412"/>
+          <w:tab w:val="left" w:pos="7328"/>
+          <w:tab w:val="left" w:pos="8244"/>
+          <w:tab w:val="left" w:pos="9160"/>
+          <w:tab w:val="left" w:pos="10076"/>
+          <w:tab w:val="left" w:pos="10992"/>
+          <w:tab w:val="left" w:pos="11908"/>
+          <w:tab w:val="left" w:pos="12824"/>
+          <w:tab w:val="left" w:pos="13740"/>
+          <w:tab w:val="left" w:pos="14656"/>
+        </w:tabs>
+        <w:jc w:val="left"/>
+        <w:rPr>
+          <w:rFonts w:ascii="宋体" w:eastAsia="宋体" w:hAnsi="宋体" w:cs="宋体"/>
+          <w:color w:val="000000"/>
+          <w:kern w:val="0"/>
+          <w:sz w:val="24"/>
+          <w:szCs w:val="24"/>
+        </w:rPr>
+      </w:pPr>
+      <w:r>
+        <w:rPr>
+          <w:rFonts w:ascii="宋体" w:eastAsia="宋体" w:hAnsi="宋体" w:cs="宋体"/>
+          <w:color w:val="000000"/>
+          <w:kern w:val="0"/>
+          <w:sz w:val="24"/>
+          <w:szCs w:val="24"/>
+        </w:rPr>
+        <w:t xml:space="preserve">    </w:t>
+      </w:r>
+      <w:r>
+        <w:rPr>
+          <w:rFonts w:ascii="宋体" w:eastAsia="宋体" w:hAnsi="宋体" w:cs="宋体"/>
+          <w:color w:val="800000"/>
+          <w:kern w:val="0"/>
+          <w:sz w:val="24"/>
+          <w:szCs w:val="24"/>
+        </w:rPr>
+        <w:t>'</w:t>
+      </w:r>
+      <w:proofErr w:type="spellStart"/>
+      <w:proofErr w:type="gramStart"/>
+      <w:r>
+        <w:rPr>
+          <w:rFonts w:ascii="宋体" w:eastAsia="宋体" w:hAnsi="宋体" w:cs="宋体"/>
+          <w:color w:val="800000"/>
+          <w:kern w:val="0"/>
+          <w:sz w:val="24"/>
+          <w:szCs w:val="24"/>
+        </w:rPr>
+        <w:t>myproject.pipelines</w:t>
+      </w:r>
+      <w:proofErr w:type="gramEnd"/>
+      <w:r>
+        <w:rPr>
+          <w:rFonts w:ascii="宋体" w:eastAsia="宋体" w:hAnsi="宋体" w:cs="宋体"/>
+          <w:color w:val="800000"/>
+          <w:kern w:val="0"/>
+          <w:sz w:val="24"/>
+          <w:szCs w:val="24"/>
+        </w:rPr>
+        <w:t>.PricePipeline</w:t>
+      </w:r>
+      <w:proofErr w:type="spellEnd"/>
+      <w:r>
+        <w:rPr>
+          <w:rFonts w:ascii="宋体" w:eastAsia="宋体" w:hAnsi="宋体" w:cs="宋体"/>
+          <w:color w:val="800000"/>
+          <w:kern w:val="0"/>
+          <w:sz w:val="24"/>
+          <w:szCs w:val="24"/>
+        </w:rPr>
+        <w:t>'</w:t>
+      </w:r>
+      <w:r>
+        <w:rPr>
+          <w:rFonts w:ascii="宋体" w:eastAsia="宋体" w:hAnsi="宋体" w:cs="宋体"/>
+          <w:color w:val="000000"/>
+          <w:kern w:val="0"/>
+          <w:sz w:val="24"/>
+          <w:szCs w:val="24"/>
+        </w:rPr>
+        <w:t>: 300,</w:t>
+      </w:r>
+    </w:p>
+    <w:p>
+      <w:pPr>
+        <w:widowControl/>
+        <w:shd w:val="clear" w:color="auto" w:fill="F5F5F5"/>
+        <w:tabs>
+          <w:tab w:val="left" w:pos="916"/>
+          <w:tab w:val="left" w:pos="1832"/>
+          <w:tab w:val="left" w:pos="2748"/>
+          <w:tab w:val="left" w:pos="3664"/>
+          <w:tab w:val="left" w:pos="4580"/>
+          <w:tab w:val="left" w:pos="5496"/>
+          <w:tab w:val="left" w:pos="6412"/>
+          <w:tab w:val="left" w:pos="7328"/>
+          <w:tab w:val="left" w:pos="8244"/>
+          <w:tab w:val="left" w:pos="9160"/>
+          <w:tab w:val="left" w:pos="10076"/>
+          <w:tab w:val="left" w:pos="10992"/>
+          <w:tab w:val="left" w:pos="11908"/>
+          <w:tab w:val="left" w:pos="12824"/>
+          <w:tab w:val="left" w:pos="13740"/>
+          <w:tab w:val="left" w:pos="14656"/>
+        </w:tabs>
+        <w:jc w:val="left"/>
+        <w:rPr>
+          <w:rFonts w:ascii="宋体" w:eastAsia="宋体" w:hAnsi="宋体" w:cs="宋体"/>
+          <w:color w:val="000000"/>
+          <w:kern w:val="0"/>
+          <w:sz w:val="24"/>
+          <w:szCs w:val="24"/>
+        </w:rPr>
+      </w:pPr>
+      <w:r>
+        <w:rPr>
+          <w:rFonts w:ascii="宋体" w:eastAsia="宋体" w:hAnsi="宋体" w:cs="宋体"/>
+          <w:color w:val="000000"/>
+          <w:kern w:val="0"/>
+          <w:sz w:val="24"/>
+          <w:szCs w:val="24"/>
+        </w:rPr>
+        <w:t xml:space="preserve">    </w:t>
+      </w:r>
+      <w:r>
+        <w:rPr>
+          <w:rFonts w:ascii="宋体" w:eastAsia="宋体" w:hAnsi="宋体" w:cs="宋体"/>
+          <w:color w:val="800000"/>
+          <w:kern w:val="0"/>
+          <w:sz w:val="24"/>
+          <w:szCs w:val="24"/>
+        </w:rPr>
+        <w:t>'</w:t>
+      </w:r>
+      <w:proofErr w:type="spellStart"/>
+      <w:proofErr w:type="gramStart"/>
+      <w:r>
+        <w:rPr>
+          <w:rFonts w:ascii="宋体" w:eastAsia="宋体" w:hAnsi="宋体" w:cs="宋体"/>
+          <w:color w:val="800000"/>
+          <w:kern w:val="0"/>
+          <w:sz w:val="24"/>
+          <w:szCs w:val="24"/>
+        </w:rPr>
+        <w:t>myproject.pipelines</w:t>
+      </w:r>
+      <w:proofErr w:type="gramEnd"/>
+      <w:r>
+        <w:rPr>
+          <w:rFonts w:ascii="宋体" w:eastAsia="宋体" w:hAnsi="宋体" w:cs="宋体"/>
+          <w:color w:val="800000"/>
+          <w:kern w:val="0"/>
+          <w:sz w:val="24"/>
+          <w:szCs w:val="24"/>
+        </w:rPr>
+        <w:t>.JsonWriterPipeline</w:t>
+      </w:r>
+      <w:proofErr w:type="spellEnd"/>
+      <w:r>
+        <w:rPr>
+          <w:rFonts w:ascii="宋体" w:eastAsia="宋体" w:hAnsi="宋体" w:cs="宋体"/>
+          <w:color w:val="800000"/>
+          <w:kern w:val="0"/>
+          <w:sz w:val="24"/>
+          <w:szCs w:val="24"/>
+        </w:rPr>
+        <w:t>'</w:t>
+      </w:r>
+      <w:r>
+        <w:rPr>
+          <w:rFonts w:ascii="宋体" w:eastAsia="宋体" w:hAnsi="宋体" w:cs="宋体"/>
+          <w:color w:val="000000"/>
+          <w:kern w:val="0"/>
+          <w:sz w:val="24"/>
+          <w:szCs w:val="24"/>
+        </w:rPr>
+        <w:t>: 800,</w:t>
+      </w:r>
+    </w:p>
+    <w:p>
+      <w:pPr>
+        <w:widowControl/>
+        <w:shd w:val="clear" w:color="auto" w:fill="F5F5F5"/>
+        <w:tabs>
+          <w:tab w:val="left" w:pos="916"/>
+          <w:tab w:val="left" w:pos="1832"/>
+          <w:tab w:val="left" w:pos="2748"/>
+          <w:tab w:val="left" w:pos="3664"/>
+          <w:tab w:val="left" w:pos="4580"/>
+          <w:tab w:val="left" w:pos="5496"/>
+          <w:tab w:val="left" w:pos="6412"/>
+          <w:tab w:val="left" w:pos="7328"/>
+          <w:tab w:val="left" w:pos="8244"/>
+          <w:tab w:val="left" w:pos="9160"/>
+          <w:tab w:val="left" w:pos="10076"/>
+          <w:tab w:val="left" w:pos="10992"/>
+          <w:tab w:val="left" w:pos="11908"/>
+          <w:tab w:val="left" w:pos="12824"/>
+          <w:tab w:val="left" w:pos="13740"/>
+          <w:tab w:val="left" w:pos="14656"/>
+        </w:tabs>
+        <w:jc w:val="left"/>
+        <w:rPr>
+          <w:rFonts w:ascii="宋体" w:eastAsia="宋体" w:hAnsi="宋体" w:cs="宋体" w:hint="eastAsia"/>
+          <w:color w:val="000000"/>
+          <w:kern w:val="0"/>
+          <w:sz w:val="24"/>
+          <w:szCs w:val="24"/>
+        </w:rPr>
+      </w:pPr>
+      <w:r>
+        <w:rPr>
+          <w:rFonts w:ascii="宋体" w:eastAsia="宋体" w:hAnsi="宋体" w:cs="宋体"/>
+          <w:color w:val="000000"/>
+          <w:kern w:val="0"/>
+          <w:sz w:val="24"/>
+          <w:szCs w:val="24"/>
+        </w:rPr>
+        <w:t>}</w:t>
+      </w:r>
+    </w:p>
+    <w:p>
+      <w:pPr>
+        <w:widowControl/>
+        <w:shd w:val="clear" w:color="auto" w:fill="FFFFFF"/>
+        <w:spacing w:before="150" w:after="150"/>
+        <w:jc w:val="left"/>
+        <w:rPr>
+          <w:rFonts w:ascii="微软雅黑" w:eastAsia="微软雅黑" w:hAnsi="微软雅黑" w:cs="宋体"/>
+          <w:color w:val="333333"/>
+          <w:kern w:val="0"/>
+          <w:szCs w:val="21"/>
+        </w:rPr>
+      </w:pPr>
+      <w:r>
+        <w:rPr>
+          <w:rFonts w:ascii="微软雅黑" w:eastAsia="微软雅黑" w:hAnsi="微软雅黑" w:cs="宋体" w:hint="eastAsia"/>
+          <w:color w:val="333333"/>
+          <w:kern w:val="0"/>
+          <w:szCs w:val="21"/>
+        </w:rPr>
+        <w:t>每个pipeline后面有一个数值, 这个数值的范围是0-1000, 这个数值确定了他们的运行顺序(即优先级), 数字越小越优先执行.</w:t>
+      </w:r>
+    </w:p>
+    <w:p/>
     <w:sectPr>
       <w:pgSz w:w="11906" w:h="16838"/>
       <w:pgMar w:top="1440" w:right="1800" w:bottom="1440" w:left="1800" w:header="851" w:footer="992" w:gutter="0"/>

</xml_diff>